<commit_message>
uploaded the german files
</commit_message>
<xml_diff>
--- a/files/Matières/Histoire/T1/Histoire/011 Exercice d'Histoire du 24 10 2020 photo p49.docx
+++ b/files/Matières/Histoire/T1/Histoire/011 Exercice d'Histoire du 24 10 2020 photo p49.docx
@@ -19,10 +19,7 @@
         <w:t xml:space="preserve"> tenant des</w:t>
       </w:r>
       <w:r>
-        <w:t xml:space="preserve"> </w:t>
-      </w:r>
-      <w:r>
-        <w:t>p</w:t>
+        <w:t xml:space="preserve"> p</w:t>
       </w:r>
       <w:r>
         <w:t>anneaux</w:t>
@@ -79,43 +76,34 @@
         <w:t>ils</w:t>
       </w:r>
       <w:r>
+        <w:t xml:space="preserve"> on</w:t>
+      </w:r>
+      <w:r>
+        <w:t>t</w:t>
+      </w:r>
+      <w:r>
+        <w:t xml:space="preserve"> drastiquement réduit </w:t>
+      </w:r>
+      <w:r>
+        <w:t xml:space="preserve">leur </w:t>
+      </w:r>
+      <w:r>
+        <w:t>consommation</w:t>
+      </w:r>
+      <w:r>
+        <w:t>,</w:t>
+      </w:r>
+      <w:r>
         <w:t xml:space="preserve"> </w:t>
       </w:r>
       <w:r>
-        <w:t xml:space="preserve"> </w:t>
-      </w:r>
-      <w:r>
-        <w:t>on</w:t>
-      </w:r>
-      <w:r>
-        <w:t>t</w:t>
-      </w:r>
-      <w:r>
-        <w:t xml:space="preserve"> drastiquement réduit </w:t>
-      </w:r>
-      <w:r>
-        <w:t xml:space="preserve">leur </w:t>
-      </w:r>
-      <w:r>
-        <w:t>consommation</w:t>
-      </w:r>
-      <w:r>
-        <w:t>,</w:t>
-      </w:r>
-      <w:r>
-        <w:t xml:space="preserve"> </w:t>
-      </w:r>
-      <w:r>
-        <w:t xml:space="preserve">,ce qui a </w:t>
+        <w:t xml:space="preserve">ce qui a </w:t>
       </w:r>
       <w:r>
         <w:t>aggravé la Dépression des années 30</w:t>
       </w:r>
       <w:r>
         <w:t xml:space="preserve">. Les chômeurs </w:t>
-      </w:r>
-      <w:r>
-        <w:t xml:space="preserve"> </w:t>
       </w:r>
       <w:r>
         <w:t>manifestent pour réclamer</w:t>
@@ -142,7 +130,7 @@
         <w:t xml:space="preserve">Etats-Unis </w:t>
       </w:r>
       <w:r>
-        <w:t>Elle est.</w:t>
+        <w:t>Elle est</w:t>
       </w:r>
       <w:r>
         <w:t xml:space="preserve"> </w:t>

</xml_diff>